<commit_message>
Added digital us resource
</commit_message>
<xml_diff>
--- a/Digital Inclusion Resources/Useful Links.docx
+++ b/Digital Inclusion Resources/Useful Links.docx
@@ -24,6 +24,11 @@
       </w:r>
     </w:p>
     <w:p>
+      <w:pPr>
+        <w:rPr>
+          <w:rStyle w:val="Hyperlink"/>
+        </w:rPr>
+      </w:pPr>
       <w:hyperlink r:id="rId6" w:history="1">
         <w:r>
           <w:rPr>
@@ -33,7 +38,44 @@
         </w:r>
       </w:hyperlink>
     </w:p>
-    <w:p/>
+    <w:p>
+      <w:pPr>
+        <w:rPr>
+          <w:rStyle w:val="Hyperlink"/>
+        </w:rPr>
+      </w:pPr>
+    </w:p>
+    <w:p>
+      <w:pPr>
+        <w:rPr>
+          <w:rStyle w:val="Hyperlink"/>
+          <w:color w:val="auto"/>
+          <w:u w:val="none"/>
+        </w:rPr>
+      </w:pPr>
+      <w:r>
+        <w:rPr>
+          <w:rStyle w:val="Hyperlink"/>
+          <w:color w:val="auto"/>
+          <w:u w:val="none"/>
+        </w:rPr>
+        <w:t>Digital US Resource Hub</w:t>
+      </w:r>
+    </w:p>
+    <w:p>
+      <w:hyperlink r:id="rId7" w:history="1">
+        <w:r>
+          <w:rPr>
+            <w:rStyle w:val="Hyperlink"/>
+          </w:rPr>
+          <w:t>https://digitalus.org/digital-navigator-resources/</w:t>
+        </w:r>
+      </w:hyperlink>
+    </w:p>
+    <w:p>
+      <w:bookmarkStart w:id="0" w:name="_GoBack"/>
+      <w:bookmarkEnd w:id="0"/>
+    </w:p>
     <w:p>
       <w:pPr>
         <w:rPr>
@@ -65,7 +107,7 @@
         </w:rPr>
         <w:t>Coursera - </w:t>
       </w:r>
-      <w:hyperlink r:id="rId7" w:tgtFrame="_blank" w:history="1">
+      <w:hyperlink r:id="rId8" w:tgtFrame="_blank" w:history="1">
         <w:r>
           <w:rPr>
             <w:rStyle w:val="Hyperlink"/>
@@ -87,7 +129,7 @@
           <w:rFonts w:ascii="Calibri" w:hAnsi="Calibri" w:cs="Calibri"/>
         </w:rPr>
       </w:pPr>
-      <w:hyperlink r:id="rId8" w:history="1">
+      <w:hyperlink r:id="rId9" w:history="1">
         <w:r>
           <w:rPr>
             <w:rStyle w:val="Hyperlink"/>
@@ -102,7 +144,7 @@
         </w:rPr>
         <w:t xml:space="preserve"> - </w:t>
       </w:r>
-      <w:hyperlink r:id="rId9" w:tgtFrame="_blank" w:history="1">
+      <w:hyperlink r:id="rId10" w:tgtFrame="_blank" w:history="1">
         <w:r>
           <w:rPr>
             <w:rStyle w:val="Hyperlink"/>
@@ -138,7 +180,7 @@
         </w:rPr>
         <w:t xml:space="preserve"> - </w:t>
       </w:r>
-      <w:hyperlink r:id="rId10" w:tgtFrame="_blank" w:history="1">
+      <w:hyperlink r:id="rId11" w:tgtFrame="_blank" w:history="1">
         <w:r>
           <w:rPr>
             <w:rStyle w:val="Hyperlink"/>
@@ -174,7 +216,7 @@
         </w:rPr>
         <w:t xml:space="preserve"> - </w:t>
       </w:r>
-      <w:hyperlink r:id="rId11" w:tgtFrame="_blank" w:history="1">
+      <w:hyperlink r:id="rId12" w:tgtFrame="_blank" w:history="1">
         <w:r>
           <w:rPr>
             <w:rStyle w:val="Hyperlink"/>
@@ -202,7 +244,7 @@
         </w:rPr>
         <w:t>Khan Academy - </w:t>
       </w:r>
-      <w:hyperlink r:id="rId12" w:tgtFrame="_blank" w:history="1">
+      <w:hyperlink r:id="rId13" w:tgtFrame="_blank" w:history="1">
         <w:r>
           <w:rPr>
             <w:rStyle w:val="Hyperlink"/>
@@ -238,7 +280,7 @@
         </w:rPr>
         <w:t xml:space="preserve"> - </w:t>
       </w:r>
-      <w:hyperlink r:id="rId13" w:tgtFrame="_blank" w:history="1">
+      <w:hyperlink r:id="rId14" w:tgtFrame="_blank" w:history="1">
         <w:r>
           <w:rPr>
             <w:rStyle w:val="Hyperlink"/>
@@ -266,7 +308,7 @@
         </w:rPr>
         <w:t>Bloc - </w:t>
       </w:r>
-      <w:hyperlink r:id="rId14" w:tgtFrame="_blank" w:history="1">
+      <w:hyperlink r:id="rId15" w:tgtFrame="_blank" w:history="1">
         <w:r>
           <w:rPr>
             <w:rStyle w:val="Hyperlink"/>
@@ -302,7 +344,7 @@
         </w:rPr>
         <w:t xml:space="preserve"> - </w:t>
       </w:r>
-      <w:hyperlink r:id="rId15" w:tgtFrame="_blank" w:history="1">
+      <w:hyperlink r:id="rId16" w:tgtFrame="_blank" w:history="1">
         <w:r>
           <w:rPr>
             <w:rStyle w:val="Hyperlink"/>
@@ -338,7 +380,7 @@
         </w:rPr>
         <w:t xml:space="preserve"> - </w:t>
       </w:r>
-      <w:hyperlink r:id="rId16" w:tgtFrame="_blank" w:history="1">
+      <w:hyperlink r:id="rId17" w:tgtFrame="_blank" w:history="1">
         <w:r>
           <w:rPr>
             <w:rStyle w:val="Hyperlink"/>
@@ -366,7 +408,7 @@
         </w:rPr>
         <w:t>General Assembly - </w:t>
       </w:r>
-      <w:hyperlink r:id="rId17" w:tgtFrame="_blank" w:history="1">
+      <w:hyperlink r:id="rId18" w:tgtFrame="_blank" w:history="1">
         <w:r>
           <w:rPr>
             <w:rStyle w:val="Hyperlink"/>
@@ -402,7 +444,7 @@
         </w:rPr>
         <w:t xml:space="preserve"> - </w:t>
       </w:r>
-      <w:hyperlink r:id="rId18" w:tgtFrame="_blank" w:history="1">
+      <w:hyperlink r:id="rId19" w:tgtFrame="_blank" w:history="1">
         <w:r>
           <w:rPr>
             <w:rStyle w:val="Hyperlink"/>
@@ -424,22 +466,20 @@
         </w:rPr>
         <w:t>Free / Open / Awesome Resources</w:t>
       </w:r>
-      <w:bookmarkStart w:id="0" w:name="_GoBack"/>
-      <w:bookmarkEnd w:id="0"/>
-    </w:p>
-    <w:p>
-      <w:pPr>
-        <w:numPr>
-          <w:ilvl w:val="0"/>
-          <w:numId w:val="2"/>
-        </w:numPr>
-        <w:spacing w:before="100" w:beforeAutospacing="1" w:after="100" w:afterAutospacing="1" w:line="240" w:lineRule="auto"/>
-        <w:ind w:left="2160"/>
-        <w:rPr>
-          <w:rFonts w:ascii="Calibri" w:hAnsi="Calibri" w:cs="Calibri"/>
-        </w:rPr>
-      </w:pPr>
-      <w:hyperlink r:id="rId19" w:tgtFrame="_blank" w:history="1">
+    </w:p>
+    <w:p>
+      <w:pPr>
+        <w:numPr>
+          <w:ilvl w:val="0"/>
+          <w:numId w:val="2"/>
+        </w:numPr>
+        <w:spacing w:before="100" w:beforeAutospacing="1" w:after="100" w:afterAutospacing="1" w:line="240" w:lineRule="auto"/>
+        <w:ind w:left="2160"/>
+        <w:rPr>
+          <w:rFonts w:ascii="Calibri" w:hAnsi="Calibri" w:cs="Calibri"/>
+        </w:rPr>
+      </w:pPr>
+      <w:hyperlink r:id="rId20" w:tgtFrame="_blank" w:history="1">
         <w:r>
           <w:rPr>
             <w:rStyle w:val="Hyperlink"/>
@@ -461,7 +501,7 @@
           <w:rFonts w:ascii="Calibri" w:hAnsi="Calibri" w:cs="Calibri"/>
         </w:rPr>
       </w:pPr>
-      <w:hyperlink r:id="rId20" w:tgtFrame="_blank" w:history="1">
+      <w:hyperlink r:id="rId21" w:tgtFrame="_blank" w:history="1">
         <w:r>
           <w:rPr>
             <w:rStyle w:val="Hyperlink"/>
@@ -483,7 +523,7 @@
           <w:rFonts w:ascii="Calibri" w:hAnsi="Calibri" w:cs="Calibri"/>
         </w:rPr>
       </w:pPr>
-      <w:hyperlink r:id="rId21" w:tgtFrame="_blank" w:history="1">
+      <w:hyperlink r:id="rId22" w:tgtFrame="_blank" w:history="1">
         <w:r>
           <w:rPr>
             <w:rStyle w:val="Hyperlink"/>
@@ -505,7 +545,7 @@
           <w:rFonts w:ascii="Calibri" w:hAnsi="Calibri" w:cs="Calibri"/>
         </w:rPr>
       </w:pPr>
-      <w:hyperlink r:id="rId22" w:tgtFrame="_blank" w:history="1">
+      <w:hyperlink r:id="rId23" w:tgtFrame="_blank" w:history="1">
         <w:r>
           <w:rPr>
             <w:rStyle w:val="Hyperlink"/>
@@ -527,7 +567,7 @@
           <w:rFonts w:ascii="Calibri" w:hAnsi="Calibri" w:cs="Calibri"/>
         </w:rPr>
       </w:pPr>
-      <w:hyperlink r:id="rId23" w:tgtFrame="_blank" w:history="1">
+      <w:hyperlink r:id="rId24" w:tgtFrame="_blank" w:history="1">
         <w:r>
           <w:rPr>
             <w:rStyle w:val="Hyperlink"/>
@@ -549,7 +589,7 @@
           <w:rFonts w:ascii="Calibri" w:hAnsi="Calibri" w:cs="Calibri"/>
         </w:rPr>
       </w:pPr>
-      <w:hyperlink r:id="rId24" w:tgtFrame="_blank" w:history="1">
+      <w:hyperlink r:id="rId25" w:tgtFrame="_blank" w:history="1">
         <w:r>
           <w:rPr>
             <w:rStyle w:val="Hyperlink"/>
@@ -571,7 +611,7 @@
           <w:rFonts w:ascii="Calibri" w:hAnsi="Calibri" w:cs="Calibri"/>
         </w:rPr>
       </w:pPr>
-      <w:hyperlink r:id="rId25" w:tgtFrame="_blank" w:history="1">
+      <w:hyperlink r:id="rId26" w:tgtFrame="_blank" w:history="1">
         <w:r>
           <w:rPr>
             <w:rStyle w:val="Hyperlink"/>
@@ -593,7 +633,7 @@
           <w:rFonts w:ascii="Calibri" w:hAnsi="Calibri" w:cs="Calibri"/>
         </w:rPr>
       </w:pPr>
-      <w:hyperlink r:id="rId26" w:tgtFrame="_blank" w:history="1">
+      <w:hyperlink r:id="rId27" w:tgtFrame="_blank" w:history="1">
         <w:r>
           <w:rPr>
             <w:rStyle w:val="Hyperlink"/>
@@ -615,7 +655,7 @@
           <w:rFonts w:ascii="Calibri" w:hAnsi="Calibri" w:cs="Calibri"/>
         </w:rPr>
       </w:pPr>
-      <w:hyperlink r:id="rId27" w:tgtFrame="_blank" w:history="1">
+      <w:hyperlink r:id="rId28" w:tgtFrame="_blank" w:history="1">
         <w:r>
           <w:rPr>
             <w:rStyle w:val="Hyperlink"/>
@@ -637,7 +677,7 @@
           <w:rFonts w:ascii="Calibri" w:hAnsi="Calibri" w:cs="Calibri"/>
         </w:rPr>
       </w:pPr>
-      <w:hyperlink r:id="rId28" w:tgtFrame="_blank" w:history="1">
+      <w:hyperlink r:id="rId29" w:tgtFrame="_blank" w:history="1">
         <w:r>
           <w:rPr>
             <w:rStyle w:val="Hyperlink"/>
@@ -659,7 +699,7 @@
           <w:rFonts w:ascii="Calibri" w:hAnsi="Calibri" w:cs="Calibri"/>
         </w:rPr>
       </w:pPr>
-      <w:hyperlink r:id="rId29" w:tgtFrame="_blank" w:history="1">
+      <w:hyperlink r:id="rId30" w:tgtFrame="_blank" w:history="1">
         <w:r>
           <w:rPr>
             <w:rStyle w:val="Hyperlink"/>
@@ -681,7 +721,7 @@
           <w:rFonts w:ascii="Calibri" w:hAnsi="Calibri" w:cs="Calibri"/>
         </w:rPr>
       </w:pPr>
-      <w:hyperlink r:id="rId30" w:tgtFrame="_blank" w:history="1">
+      <w:hyperlink r:id="rId31" w:tgtFrame="_blank" w:history="1">
         <w:r>
           <w:rPr>
             <w:rStyle w:val="Hyperlink"/>
@@ -703,7 +743,7 @@
           <w:rFonts w:ascii="Calibri" w:hAnsi="Calibri" w:cs="Calibri"/>
         </w:rPr>
       </w:pPr>
-      <w:hyperlink r:id="rId31" w:tgtFrame="_blank" w:history="1">
+      <w:hyperlink r:id="rId32" w:tgtFrame="_blank" w:history="1">
         <w:r>
           <w:rPr>
             <w:rStyle w:val="Hyperlink"/>
@@ -725,7 +765,7 @@
           <w:rFonts w:ascii="Calibri" w:hAnsi="Calibri" w:cs="Calibri"/>
         </w:rPr>
       </w:pPr>
-      <w:hyperlink r:id="rId32" w:tgtFrame="_blank" w:history="1">
+      <w:hyperlink r:id="rId33" w:tgtFrame="_blank" w:history="1">
         <w:r>
           <w:rPr>
             <w:rStyle w:val="Hyperlink"/>
@@ -747,7 +787,7 @@
           <w:rFonts w:ascii="Calibri" w:hAnsi="Calibri" w:cs="Calibri"/>
         </w:rPr>
       </w:pPr>
-      <w:hyperlink r:id="rId33" w:tgtFrame="_blank" w:history="1">
+      <w:hyperlink r:id="rId34" w:tgtFrame="_blank" w:history="1">
         <w:r>
           <w:rPr>
             <w:rStyle w:val="Hyperlink"/>
@@ -769,7 +809,7 @@
           <w:rFonts w:ascii="Calibri" w:hAnsi="Calibri" w:cs="Calibri"/>
         </w:rPr>
       </w:pPr>
-      <w:hyperlink r:id="rId34" w:tgtFrame="_blank" w:history="1">
+      <w:hyperlink r:id="rId35" w:tgtFrame="_blank" w:history="1">
         <w:r>
           <w:rPr>
             <w:rStyle w:val="Hyperlink"/>
@@ -791,7 +831,7 @@
           <w:rFonts w:ascii="Calibri" w:hAnsi="Calibri" w:cs="Calibri"/>
         </w:rPr>
       </w:pPr>
-      <w:hyperlink r:id="rId35" w:tgtFrame="_blank" w:history="1">
+      <w:hyperlink r:id="rId36" w:tgtFrame="_blank" w:history="1">
         <w:r>
           <w:rPr>
             <w:rStyle w:val="Hyperlink"/>
@@ -813,7 +853,7 @@
           <w:rFonts w:ascii="Calibri" w:hAnsi="Calibri" w:cs="Calibri"/>
         </w:rPr>
       </w:pPr>
-      <w:hyperlink r:id="rId36" w:tgtFrame="_blank" w:history="1">
+      <w:hyperlink r:id="rId37" w:tgtFrame="_blank" w:history="1">
         <w:r>
           <w:rPr>
             <w:rStyle w:val="Hyperlink"/>
@@ -835,7 +875,7 @@
           <w:rFonts w:ascii="Calibri" w:hAnsi="Calibri" w:cs="Calibri"/>
         </w:rPr>
       </w:pPr>
-      <w:hyperlink r:id="rId37" w:tgtFrame="_blank" w:history="1">
+      <w:hyperlink r:id="rId38" w:tgtFrame="_blank" w:history="1">
         <w:r>
           <w:rPr>
             <w:rStyle w:val="Hyperlink"/>
@@ -857,7 +897,7 @@
           <w:rFonts w:ascii="Calibri" w:hAnsi="Calibri" w:cs="Calibri"/>
         </w:rPr>
       </w:pPr>
-      <w:hyperlink r:id="rId38" w:tgtFrame="_blank" w:history="1">
+      <w:hyperlink r:id="rId39" w:tgtFrame="_blank" w:history="1">
         <w:r>
           <w:rPr>
             <w:rStyle w:val="Hyperlink"/>
@@ -879,7 +919,7 @@
           <w:rFonts w:ascii="Calibri" w:hAnsi="Calibri" w:cs="Calibri"/>
         </w:rPr>
       </w:pPr>
-      <w:hyperlink r:id="rId39" w:tgtFrame="_blank" w:history="1">
+      <w:hyperlink r:id="rId40" w:tgtFrame="_blank" w:history="1">
         <w:r>
           <w:rPr>
             <w:rStyle w:val="Hyperlink"/>
@@ -901,7 +941,7 @@
           <w:rFonts w:ascii="Calibri" w:hAnsi="Calibri" w:cs="Calibri"/>
         </w:rPr>
       </w:pPr>
-      <w:hyperlink r:id="rId40" w:tgtFrame="_blank" w:history="1">
+      <w:hyperlink r:id="rId41" w:tgtFrame="_blank" w:history="1">
         <w:r>
           <w:rPr>
             <w:rStyle w:val="Hyperlink"/>
@@ -923,7 +963,7 @@
           <w:rFonts w:ascii="Calibri" w:hAnsi="Calibri" w:cs="Calibri"/>
         </w:rPr>
       </w:pPr>
-      <w:hyperlink r:id="rId41" w:tgtFrame="_blank" w:history="1">
+      <w:hyperlink r:id="rId42" w:tgtFrame="_blank" w:history="1">
         <w:r>
           <w:rPr>
             <w:rStyle w:val="Hyperlink"/>
@@ -945,7 +985,7 @@
           <w:rFonts w:ascii="Calibri" w:hAnsi="Calibri" w:cs="Calibri"/>
         </w:rPr>
       </w:pPr>
-      <w:hyperlink r:id="rId42" w:tgtFrame="_blank" w:history="1">
+      <w:hyperlink r:id="rId43" w:tgtFrame="_blank" w:history="1">
         <w:r>
           <w:rPr>
             <w:rStyle w:val="Hyperlink"/>
@@ -967,7 +1007,7 @@
           <w:rFonts w:ascii="Calibri" w:hAnsi="Calibri" w:cs="Calibri"/>
         </w:rPr>
       </w:pPr>
-      <w:hyperlink r:id="rId43" w:tgtFrame="_blank" w:history="1">
+      <w:hyperlink r:id="rId44" w:tgtFrame="_blank" w:history="1">
         <w:r>
           <w:rPr>
             <w:rStyle w:val="Hyperlink"/>
@@ -989,7 +1029,7 @@
           <w:rFonts w:ascii="Calibri" w:hAnsi="Calibri" w:cs="Calibri"/>
         </w:rPr>
       </w:pPr>
-      <w:hyperlink r:id="rId44" w:tgtFrame="_blank" w:history="1">
+      <w:hyperlink r:id="rId45" w:tgtFrame="_blank" w:history="1">
         <w:r>
           <w:rPr>
             <w:rStyle w:val="Hyperlink"/>
@@ -1011,7 +1051,7 @@
           <w:rFonts w:ascii="Calibri" w:hAnsi="Calibri" w:cs="Calibri"/>
         </w:rPr>
       </w:pPr>
-      <w:hyperlink r:id="rId45" w:tgtFrame="_blank" w:history="1">
+      <w:hyperlink r:id="rId46" w:tgtFrame="_blank" w:history="1">
         <w:r>
           <w:rPr>
             <w:rStyle w:val="Hyperlink"/>
@@ -1033,7 +1073,7 @@
           <w:rFonts w:ascii="Calibri" w:hAnsi="Calibri" w:cs="Calibri"/>
         </w:rPr>
       </w:pPr>
-      <w:hyperlink r:id="rId46" w:tgtFrame="_blank" w:history="1">
+      <w:hyperlink r:id="rId47" w:tgtFrame="_blank" w:history="1">
         <w:r>
           <w:rPr>
             <w:rStyle w:val="Hyperlink"/>
@@ -1055,7 +1095,7 @@
           <w:rFonts w:ascii="Calibri" w:hAnsi="Calibri" w:cs="Calibri"/>
         </w:rPr>
       </w:pPr>
-      <w:hyperlink r:id="rId47" w:tgtFrame="_blank" w:history="1">
+      <w:hyperlink r:id="rId48" w:tgtFrame="_blank" w:history="1">
         <w:r>
           <w:rPr>
             <w:rStyle w:val="Hyperlink"/>
@@ -1077,7 +1117,7 @@
           <w:rFonts w:ascii="Calibri" w:hAnsi="Calibri" w:cs="Calibri"/>
         </w:rPr>
       </w:pPr>
-      <w:hyperlink r:id="rId48" w:tgtFrame="_blank" w:history="1">
+      <w:hyperlink r:id="rId49" w:tgtFrame="_blank" w:history="1">
         <w:r>
           <w:rPr>
             <w:rStyle w:val="Hyperlink"/>
@@ -1364,15 +1404,6 @@
   </w:abstractNum>
   <w:num w:numId="1">
     <w:abstractNumId w:val="0"/>
-    <w:lvlOverride w:ilvl="0"/>
-    <w:lvlOverride w:ilvl="1"/>
-    <w:lvlOverride w:ilvl="2"/>
-    <w:lvlOverride w:ilvl="3"/>
-    <w:lvlOverride w:ilvl="4"/>
-    <w:lvlOverride w:ilvl="5"/>
-    <w:lvlOverride w:ilvl="6"/>
-    <w:lvlOverride w:ilvl="7"/>
-    <w:lvlOverride w:ilvl="8"/>
   </w:num>
   <w:num w:numId="2">
     <w:abstractNumId w:val="1"/>

</xml_diff>